<commit_message>
Documentação com requisitos funcionais
</commit_message>
<xml_diff>
--- a/Requisitos funcionais - Gerenciamento de Tarefas.docx
+++ b/Requisitos funcionais - Gerenciamento de Tarefas.docx
@@ -4,51 +4,17 @@
   <w:body>
     <w:p>
       <w:pPr>
-        <w:rPr/>
-      </w:pPr>
-      <w:r>
-        <w:rPr>
-          <w:rtl w:val="0"/>
-        </w:rPr>
-        <w:t xml:space="preserve">Absolutamente!</w:t>
-      </w:r>
-      <w:r>
-        <w:rPr>
-          <w:rtl w:val="0"/>
-        </w:rPr>
-        <w:t xml:space="preserve"> </w:t>
-      </w:r>
-      <w:r>
-        <w:rPr>
-          <w:rtl w:val="0"/>
-        </w:rPr>
-        <w:t xml:space="preserve">Aqui está o conteúdo formatado com listas onde apropriado:</w:t>
-      </w:r>
-      <w:r>
-        <w:rPr>
-          <w:rtl w:val="0"/>
-        </w:rPr>
-      </w:r>
-    </w:p>
-    <w:p>
-      <w:pPr>
-        <w:rPr/>
-      </w:pPr>
-      <w:r>
-        <w:rPr>
-          <w:rtl w:val="0"/>
-        </w:rPr>
-      </w:r>
-    </w:p>
-    <w:p>
-      <w:pPr>
-        <w:rPr>
-          <w:b w:val="1"/>
-        </w:rPr>
-      </w:pPr>
-      <w:r>
-        <w:rPr>
-          <w:b w:val="1"/>
+        <w:rPr>
+          <w:b w:val="1"/>
+          <w:sz w:val="28"/>
+          <w:szCs w:val="28"/>
+        </w:rPr>
+      </w:pPr>
+      <w:r>
+        <w:rPr>
+          <w:b w:val="1"/>
+          <w:sz w:val="28"/>
+          <w:szCs w:val="28"/>
           <w:rtl w:val="0"/>
         </w:rPr>
         <w:t xml:space="preserve">Documentação Funcional do Sistema de Gerenciamento de Tarefas</w:t>
@@ -57,6 +23,20 @@
         <w:rPr>
           <w:rtl w:val="0"/>
         </w:rPr>
+      </w:r>
+    </w:p>
+    <w:p>
+      <w:pPr>
+        <w:rPr>
+          <w:i w:val="1"/>
+        </w:rPr>
+      </w:pPr>
+      <w:r>
+        <w:rPr>
+          <w:i w:val="1"/>
+          <w:rtl w:val="0"/>
+        </w:rPr>
+        <w:t xml:space="preserve">21/02/2025 - Vagner Amaral</w:t>
       </w:r>
     </w:p>
     <w:p>
@@ -2156,23 +2136,6 @@
           <w:rtl w:val="0"/>
         </w:rPr>
         <w:t xml:space="preserve">Restringir origens em produção (ex: apenas domínio do frontend).</w:t>
-      </w:r>
-      <w:r>
-        <w:rPr>
-          <w:rtl w:val="0"/>
-        </w:rPr>
-      </w:r>
-    </w:p>
-    <w:p>
-      <w:pPr>
-        <w:widowControl w:val="0"/>
-        <w:rPr/>
-      </w:pPr>
-      <w:r>
-        <w:rPr>
-          <w:rtl w:val="0"/>
-        </w:rPr>
-        <w:t xml:space="preserve">Let me know if you would like any other formatting changes!</w:t>
       </w:r>
       <w:r>
         <w:rPr>

</xml_diff>

<commit_message>
Adição do campo data de conclusão de uma tarefa
</commit_message>
<xml_diff>
--- a/Requisitos funcionais - Gerenciamento de Tarefas.docx
+++ b/Requisitos funcionais - Gerenciamento de Tarefas.docx
@@ -520,7 +520,7 @@
         <w:rPr>
           <w:rtl w:val="0"/>
         </w:rPr>
-        <w:t xml:space="preserve">Status (Aberto, Trabalhando, Concluído).</w:t>
+        <w:t xml:space="preserve">Status (Aberto, EmAndamento, Concluido).</w:t>
       </w:r>
       <w:r>
         <w:rPr>
@@ -542,7 +542,7 @@
         <w:rPr>
           <w:rtl w:val="0"/>
         </w:rPr>
-        <w:t xml:space="preserve">Prioridade (Baixa, Média, Alta).</w:t>
+        <w:t xml:space="preserve">Prioridade (Baixa, Media, Alta).</w:t>
       </w:r>
       <w:r>
         <w:rPr>

</xml_diff>